<commit_message>
Course Sao Paulo change description and fixed typos
</commit_message>
<xml_diff>
--- a/Course_SP_Sept22_amended.docx
+++ b/Course_SP_Sept22_amended.docx
@@ -412,7 +412,7 @@
           <w:color w:val="222222"/>
           <w:lang w:val="en-US"/>
         </w:rPr>
-        <w:t>Session 1.3: Introduction to spatial data (30min) Metterlo in xaringan</w:t>
+        <w:t xml:space="preserve">Session 1.3: Introduction to spatial data (30min) </w:t>
       </w:r>
     </w:p>
     <w:p>
@@ -458,15 +458,15 @@
           <w:rFonts w:eastAsia="Calibri"/>
           <w:color w:val="222222"/>
         </w:rPr>
-        <w:t>Session 1.</w:t>
-      </w:r>
-      <w:r>
-        <w:rPr>
-          <w:rFonts w:eastAsia="Calibri"/>
-          <w:color w:val="222222"/>
-          <w:lang w:val="en-US"/>
-        </w:rPr>
-        <w:t>3</w:t>
+        <w:t xml:space="preserve">Session </w:t>
+      </w:r>
+      <w:r>
+        <w:rPr>
+          <w:rFonts w:hint="default" w:eastAsia="Calibri"/>
+          <w:color w:val="222222"/>
+          <w:lang w:val="en-US"/>
+        </w:rPr>
+        <w:t>2.1</w:t>
       </w:r>
       <w:r>
         <w:rPr>
@@ -481,7 +481,7 @@
           <w:color w:val="222222"/>
           <w:lang w:val="en-US"/>
         </w:rPr>
-        <w:t>(1.30hr) (aggiungere expected – lecture 6)</w:t>
+        <w:t>(1.30hr)</w:t>
       </w:r>
     </w:p>
     <w:p>
@@ -569,7 +569,26 @@
           <w:iCs/>
           <w:color w:val="222222"/>
         </w:rPr>
-        <w:t xml:space="preserve">Session 2.1: Models for small area data </w:t>
+        <w:t>Session 2.</w:t>
+      </w:r>
+      <w:r>
+        <w:rPr>
+          <w:rFonts w:hint="default" w:eastAsia="Calibri"/>
+          <w:bCs/>
+          <w:iCs/>
+          <w:color w:val="222222"/>
+          <w:lang w:val="en-US"/>
+        </w:rPr>
+        <w:t>2</w:t>
+      </w:r>
+      <w:r>
+        <w:rPr>
+          <w:rFonts w:eastAsia="Calibri"/>
+          <w:bCs/>
+          <w:iCs/>
+          <w:color w:val="222222"/>
+        </w:rPr>
+        <w:t xml:space="preserve">: Models for small area data </w:t>
       </w:r>
       <w:r>
         <w:rPr>
@@ -612,8 +631,6 @@
         </w:rPr>
         <w:t>3 (1hr)</w:t>
       </w:r>
-      <w:bookmarkStart w:id="0" w:name="_GoBack"/>
-      <w:bookmarkEnd w:id="0"/>
     </w:p>
     <w:p>
       <w:pPr>
@@ -755,7 +772,7 @@
           <w:color w:val="222222"/>
           <w:lang w:val="en-US"/>
         </w:rPr>
-        <w:t>(1hr) (togliere slide 8-9 e sistemare slide 10 con Gamma)</w:t>
+        <w:t>(1hr)</w:t>
       </w:r>
     </w:p>
     <w:p>
@@ -1203,7 +1220,10 @@
         <w:t>It is recommended that people attending are familiar with R (https://www.r-project.org/) and with the basic of the Bayesian approach.</w:t>
       </w:r>
     </w:p>
-    <w:p/>
+    <w:p>
+      <w:bookmarkStart w:id="0" w:name="_GoBack"/>
+      <w:bookmarkEnd w:id="0"/>
+    </w:p>
     <w:sectPr>
       <w:pgSz w:w="12240" w:h="15840"/>
       <w:pgMar w:top="1440" w:right="1440" w:bottom="1440" w:left="1440" w:header="0" w:footer="720" w:gutter="0"/>

</xml_diff>